<commit_message>
port from google cloud
</commit_message>
<xml_diff>
--- a/ReadMe.docx
+++ b/ReadMe.docx
@@ -4,6 +4,7 @@
   <w:body>
     <w:p>
       <w:pPr>
+        <w:pageBreakBefore w:val="0"/>
         <w:rPr/>
       </w:pPr>
       <w:r>
@@ -22,6 +23,7 @@
     </w:p>
     <w:p>
       <w:pPr>
+        <w:pageBreakBefore w:val="0"/>
         <w:rPr/>
       </w:pPr>
       <w:r>
@@ -33,16 +35,18 @@
     </w:p>
     <w:p>
       <w:pPr>
-        <w:rPr/>
-      </w:pPr>
-      <w:r>
-        <w:rPr>
-          <w:rtl w:val="0"/>
-        </w:rPr>
-      </w:r>
-    </w:p>
-    <w:p>
-      <w:pPr>
+        <w:pageBreakBefore w:val="0"/>
+        <w:rPr/>
+      </w:pPr>
+      <w:r>
+        <w:rPr>
+          <w:rtl w:val="0"/>
+        </w:rPr>
+      </w:r>
+    </w:p>
+    <w:p>
+      <w:pPr>
+        <w:pageBreakBefore w:val="0"/>
         <w:rPr/>
       </w:pPr>
       <w:r>
@@ -61,6 +65,7 @@
     </w:p>
     <w:p>
       <w:pPr>
+        <w:pageBreakBefore w:val="0"/>
         <w:rPr/>
       </w:pPr>
       <w:r>
@@ -72,16 +77,18 @@
     </w:p>
     <w:p>
       <w:pPr>
-        <w:rPr/>
-      </w:pPr>
-      <w:r>
-        <w:rPr>
-          <w:rtl w:val="0"/>
-        </w:rPr>
-      </w:r>
-    </w:p>
-    <w:p>
-      <w:pPr>
+        <w:pageBreakBefore w:val="0"/>
+        <w:rPr/>
+      </w:pPr>
+      <w:r>
+        <w:rPr>
+          <w:rtl w:val="0"/>
+        </w:rPr>
+      </w:r>
+    </w:p>
+    <w:p>
+      <w:pPr>
+        <w:pageBreakBefore w:val="0"/>
         <w:rPr/>
       </w:pPr>
       <w:r>
@@ -100,6 +107,7 @@
     </w:p>
     <w:p>
       <w:pPr>
+        <w:pageBreakBefore w:val="0"/>
         <w:rPr/>
       </w:pPr>
       <w:r>
@@ -111,16 +119,18 @@
     </w:p>
     <w:p>
       <w:pPr>
-        <w:rPr/>
-      </w:pPr>
-      <w:r>
-        <w:rPr>
-          <w:rtl w:val="0"/>
-        </w:rPr>
-      </w:r>
-    </w:p>
-    <w:p>
-      <w:pPr>
+        <w:pageBreakBefore w:val="0"/>
+        <w:rPr/>
+      </w:pPr>
+      <w:r>
+        <w:rPr>
+          <w:rtl w:val="0"/>
+        </w:rPr>
+      </w:r>
+    </w:p>
+    <w:p>
+      <w:pPr>
+        <w:pageBreakBefore w:val="0"/>
         <w:rPr/>
       </w:pPr>
       <w:r>
@@ -139,6 +149,7 @@
     </w:p>
     <w:p>
       <w:pPr>
+        <w:pageBreakBefore w:val="0"/>
         <w:rPr/>
       </w:pPr>
       <w:r>
@@ -150,16 +161,18 @@
     </w:p>
     <w:p>
       <w:pPr>
-        <w:rPr/>
-      </w:pPr>
-      <w:r>
-        <w:rPr>
-          <w:rtl w:val="0"/>
-        </w:rPr>
-      </w:r>
-    </w:p>
-    <w:p>
-      <w:pPr>
+        <w:pageBreakBefore w:val="0"/>
+        <w:rPr/>
+      </w:pPr>
+      <w:r>
+        <w:rPr>
+          <w:rtl w:val="0"/>
+        </w:rPr>
+      </w:r>
+    </w:p>
+    <w:p>
+      <w:pPr>
+        <w:pageBreakBefore w:val="0"/>
         <w:rPr/>
       </w:pPr>
       <w:r>
@@ -178,6 +191,7 @@
     </w:p>
     <w:p>
       <w:pPr>
+        <w:pageBreakBefore w:val="0"/>
         <w:numPr>
           <w:ilvl w:val="0"/>
           <w:numId w:val="1"/>
@@ -196,6 +210,7 @@
     </w:p>
     <w:p>
       <w:pPr>
+        <w:pageBreakBefore w:val="0"/>
         <w:numPr>
           <w:ilvl w:val="0"/>
           <w:numId w:val="1"/>
@@ -214,6 +229,7 @@
     </w:p>
     <w:p>
       <w:pPr>
+        <w:pageBreakBefore w:val="0"/>
         <w:numPr>
           <w:ilvl w:val="0"/>
           <w:numId w:val="1"/>
@@ -232,26 +248,29 @@
     </w:p>
     <w:p>
       <w:pPr>
-        <w:rPr/>
-      </w:pPr>
-      <w:r>
-        <w:rPr>
-          <w:rtl w:val="0"/>
-        </w:rPr>
-      </w:r>
-    </w:p>
-    <w:p>
-      <w:pPr>
-        <w:rPr/>
-      </w:pPr>
-      <w:r>
-        <w:rPr>
-          <w:rtl w:val="0"/>
-        </w:rPr>
-      </w:r>
-    </w:p>
-    <w:p>
-      <w:pPr>
+        <w:pageBreakBefore w:val="0"/>
+        <w:rPr/>
+      </w:pPr>
+      <w:r>
+        <w:rPr>
+          <w:rtl w:val="0"/>
+        </w:rPr>
+      </w:r>
+    </w:p>
+    <w:p>
+      <w:pPr>
+        <w:pageBreakBefore w:val="0"/>
+        <w:rPr/>
+      </w:pPr>
+      <w:r>
+        <w:rPr>
+          <w:rtl w:val="0"/>
+        </w:rPr>
+      </w:r>
+    </w:p>
+    <w:p>
+      <w:pPr>
+        <w:pageBreakBefore w:val="0"/>
         <w:rPr/>
       </w:pPr>
       <w:r>
@@ -270,16 +289,18 @@
     </w:p>
     <w:p>
       <w:pPr>
-        <w:rPr/>
-      </w:pPr>
-      <w:r>
-        <w:rPr>
-          <w:rtl w:val="0"/>
-        </w:rPr>
-      </w:r>
-    </w:p>
-    <w:p>
-      <w:pPr>
+        <w:pageBreakBefore w:val="0"/>
+        <w:rPr/>
+      </w:pPr>
+      <w:r>
+        <w:rPr>
+          <w:rtl w:val="0"/>
+        </w:rPr>
+      </w:r>
+    </w:p>
+    <w:p>
+      <w:pPr>
+        <w:pageBreakBefore w:val="0"/>
         <w:rPr/>
       </w:pPr>
       <w:r>
@@ -291,6 +312,7 @@
     </w:p>
     <w:p>
       <w:pPr>
+        <w:pageBreakBefore w:val="0"/>
         <w:numPr>
           <w:ilvl w:val="0"/>
           <w:numId w:val="3"/>
@@ -309,16 +331,18 @@
     </w:p>
     <w:p>
       <w:pPr>
-        <w:rPr/>
-      </w:pPr>
-      <w:r>
-        <w:rPr>
-          <w:rtl w:val="0"/>
-        </w:rPr>
-      </w:r>
-    </w:p>
-    <w:p>
-      <w:pPr>
+        <w:pageBreakBefore w:val="0"/>
+        <w:rPr/>
+      </w:pPr>
+      <w:r>
+        <w:rPr>
+          <w:rtl w:val="0"/>
+        </w:rPr>
+      </w:r>
+    </w:p>
+    <w:p>
+      <w:pPr>
+        <w:pageBreakBefore w:val="0"/>
         <w:rPr/>
       </w:pPr>
       <w:r>
@@ -330,6 +354,7 @@
     </w:p>
     <w:p>
       <w:pPr>
+        <w:pageBreakBefore w:val="0"/>
         <w:numPr>
           <w:ilvl w:val="0"/>
           <w:numId w:val="2"/>
@@ -348,6 +373,7 @@
     </w:p>
     <w:p>
       <w:pPr>
+        <w:pageBreakBefore w:val="0"/>
         <w:numPr>
           <w:ilvl w:val="0"/>
           <w:numId w:val="2"/>
@@ -773,6 +799,7 @@
     <w:pPr>
       <w:keepNext w:val="1"/>
       <w:keepLines w:val="1"/>
+      <w:pageBreakBefore w:val="0"/>
       <w:spacing w:after="120" w:before="400" w:lineRule="auto"/>
     </w:pPr>
     <w:rPr>
@@ -787,6 +814,7 @@
     <w:pPr>
       <w:keepNext w:val="1"/>
       <w:keepLines w:val="1"/>
+      <w:pageBreakBefore w:val="0"/>
       <w:spacing w:after="120" w:before="360" w:lineRule="auto"/>
     </w:pPr>
     <w:rPr>
@@ -802,6 +830,7 @@
     <w:pPr>
       <w:keepNext w:val="1"/>
       <w:keepLines w:val="1"/>
+      <w:pageBreakBefore w:val="0"/>
       <w:spacing w:after="80" w:before="320" w:lineRule="auto"/>
     </w:pPr>
     <w:rPr>
@@ -818,6 +847,7 @@
     <w:pPr>
       <w:keepNext w:val="1"/>
       <w:keepLines w:val="1"/>
+      <w:pageBreakBefore w:val="0"/>
       <w:spacing w:after="80" w:before="280" w:lineRule="auto"/>
     </w:pPr>
     <w:rPr>
@@ -833,6 +863,7 @@
     <w:pPr>
       <w:keepNext w:val="1"/>
       <w:keepLines w:val="1"/>
+      <w:pageBreakBefore w:val="0"/>
       <w:spacing w:after="80" w:before="240" w:lineRule="auto"/>
     </w:pPr>
     <w:rPr>
@@ -848,6 +879,7 @@
     <w:pPr>
       <w:keepNext w:val="1"/>
       <w:keepLines w:val="1"/>
+      <w:pageBreakBefore w:val="0"/>
       <w:spacing w:after="80" w:before="240" w:lineRule="auto"/>
     </w:pPr>
     <w:rPr>
@@ -864,6 +896,7 @@
     <w:pPr>
       <w:keepNext w:val="1"/>
       <w:keepLines w:val="1"/>
+      <w:pageBreakBefore w:val="0"/>
       <w:spacing w:after="60" w:before="0" w:lineRule="auto"/>
     </w:pPr>
     <w:rPr>
@@ -878,6 +911,7 @@
     <w:pPr>
       <w:keepNext w:val="1"/>
       <w:keepLines w:val="1"/>
+      <w:pageBreakBefore w:val="0"/>
       <w:spacing w:after="320" w:before="0" w:lineRule="auto"/>
     </w:pPr>
     <w:rPr>

</xml_diff>